<commit_message>
just saved and closed some docs
</commit_message>
<xml_diff>
--- a/17.07 presentation.docx
+++ b/17.07 presentation.docx
@@ -176,6 +176,13 @@
           <w:szCs w:val="20"/>
         </w:rPr>
         <w:t>Slide 3: Lag-llama and TimeGPT</w:t>
+      </w:r>
+      <w:r>
+        <w:rPr>
+          <w:sz w:val="20"/>
+          <w:szCs w:val="20"/>
+        </w:rPr>
+        <w:t xml:space="preserve"> - </w:t>
       </w:r>
     </w:p>
     <w:p>

</xml_diff>